<commit_message>
Finalized word doc and added pdf
</commit_message>
<xml_diff>
--- a/brodents_user_stories.docx
+++ b/brodents_user_stories.docx
@@ -11,7 +11,15 @@
           <w:rPr>
             <w:rStyle w:val="Hyperlink"/>
           </w:rPr>
-          <w:t>https://github.com/bentemplin/brodents.git</w:t>
+          <w:t>https://g</w:t>
+        </w:r>
+        <w:bookmarkStart w:id="0" w:name="_GoBack"/>
+        <w:bookmarkEnd w:id="0"/>
+        <w:r>
+          <w:rPr>
+            <w:rStyle w:val="Hyperlink"/>
+          </w:rPr>
+          <w:t>ithub.com/bentemplin/brodents.git</w:t>
         </w:r>
       </w:hyperlink>
     </w:p>
@@ -46,10 +54,7 @@
     </w:p>
     <w:p>
       <w:r>
-        <w:t>As a User, I want to login to the syst</w:t>
-      </w:r>
-      <w:r>
-        <w:t xml:space="preserve">em, so that I can use the app. </w:t>
+        <w:t xml:space="preserve">As a User, I want to login to the system, so that I can use the app. </w:t>
       </w:r>
     </w:p>
     <w:p>
@@ -74,10 +79,7 @@
     </w:p>
     <w:p>
       <w:r>
-        <w:t xml:space="preserve">    * Offer a forgot password button to reset the passwor</w:t>
-      </w:r>
-      <w:r>
-        <w:t>d based on email authentication</w:t>
+        <w:t xml:space="preserve">    * Offer a forgot password button to reset the password based on email authentication</w:t>
       </w:r>
     </w:p>
     <w:p>
@@ -87,35 +89,17 @@
     </w:p>
     <w:p>
       <w:r>
-        <w:t xml:space="preserve">    * Given there is a network connection, when the app is lau</w:t>
-      </w:r>
-      <w:r>
-        <w:t>n</w:t>
-      </w:r>
-      <w:r>
-        <w:t>ched, app prompts log in.</w:t>
-      </w:r>
-    </w:p>
-    <w:p>
-      <w:r>
-        <w:t xml:space="preserve">    * Given the User enters a valid username and its </w:t>
-      </w:r>
-      <w:r>
-        <w:t>corresponding</w:t>
-      </w:r>
-      <w:r>
-        <w:t xml:space="preserve"> password is in the database the main screen of the app is displayed </w:t>
-      </w:r>
-    </w:p>
-    <w:p>
-      <w:r>
-        <w:t xml:space="preserve">    * Given the User enters a valid username and its </w:t>
-      </w:r>
-      <w:r>
-        <w:t>corresponding</w:t>
-      </w:r>
-      <w:r>
-        <w:t xml:space="preserve"> password is not in the database the User will be prompted with incorrect Username/Password combination</w:t>
+        <w:t xml:space="preserve">    * Given there is a network connection, when the app is launched, app prompts log in.</w:t>
+      </w:r>
+    </w:p>
+    <w:p>
+      <w:r>
+        <w:t xml:space="preserve">    * Given the User enters a valid username and its corresponding password is in the database the main screen of the app is displayed </w:t>
+      </w:r>
+    </w:p>
+    <w:p>
+      <w:r>
+        <w:t xml:space="preserve">    * Given the User enters a valid username and its corresponding password is not in the database the User will be prompted with incorrect Username/Password combination</w:t>
       </w:r>
     </w:p>
     <w:p>
@@ -130,13 +114,7 @@
     </w:p>
     <w:p>
       <w:r>
-        <w:t xml:space="preserve">    * Given the User enters 10 wrong username and password combination the User will be bar</w:t>
-      </w:r>
-      <w:r>
-        <w:t>r</w:t>
-      </w:r>
-      <w:r>
-        <w:t>ed from entering a Username/Password for 1 hour</w:t>
+        <w:t xml:space="preserve">    * Given the User enters 10 wrong username and password combination the User will be barred from entering a Username/Password for 1 hour</w:t>
       </w:r>
     </w:p>
     <w:p>
@@ -156,10 +134,7 @@
     </w:p>
     <w:p>
       <w:r>
-        <w:t>As the App, I need to access the stored information, so that I can retrie</w:t>
-      </w:r>
-      <w:r>
-        <w:t>ve User and Report information.</w:t>
+        <w:t>As the App, I need to access the stored information, so that I can retrieve User and Report information.</w:t>
       </w:r>
     </w:p>
     <w:p>
@@ -269,10 +244,7 @@
     </w:p>
     <w:p>
       <w:r>
-        <w:t>As a User, I want to Register for an account, so that I can start reporti</w:t>
-      </w:r>
-      <w:r>
-        <w:t>ng rats.</w:t>
+        <w:t>As a User, I want to Register for an account, so that I can start reporting rats.</w:t>
       </w:r>
     </w:p>
     <w:p>
@@ -307,10 +279,7 @@
     </w:p>
     <w:p>
       <w:r>
-        <w:t xml:space="preserve">    * Redirect to </w:t>
-      </w:r>
-      <w:r>
-        <w:t>main screen of the application.</w:t>
+        <w:t xml:space="preserve">    * Redirect to main screen of the application.</w:t>
       </w:r>
     </w:p>
     <w:p>
@@ -371,10 +340,7 @@
     </w:p>
     <w:p>
       <w:r>
-        <w:t xml:space="preserve">As a User, I want to </w:t>
-      </w:r>
-      <w:r>
-        <w:t>logout of the system, so that someone else can use the app</w:t>
+        <w:t>As a User, I want to logout of the system, so that someone else can use the app</w:t>
       </w:r>
     </w:p>
     <w:p>
@@ -391,13 +357,8 @@
     <w:p>
       <w:r>
         <w:tab/>
-        <w:t>-Return the log in sc</w:t>
-      </w:r>
-      <w:r>
-        <w:t>reen after a successful log out</w:t>
-      </w:r>
-      <w:bookmarkStart w:id="0" w:name="_GoBack"/>
-      <w:bookmarkEnd w:id="0"/>
+        <w:t>-Return the log in screen after a successful log out</w:t>
+      </w:r>
     </w:p>
     <w:p>
       <w:r>
@@ -414,6 +375,111 @@
       <w:r>
         <w:tab/>
         <w:t>-Given that the user successfully logs out, when the user returns to the screen, then the app displays a new log in screen</w:t>
+      </w:r>
+    </w:p>
+    <w:p>
+      <w:pPr>
+        <w:rPr>
+          <w:b/>
+          <w:u w:val="single"/>
+        </w:rPr>
+      </w:pPr>
+      <w:r>
+        <w:rPr>
+          <w:b/>
+          <w:u w:val="single"/>
+        </w:rPr>
+        <w:t xml:space="preserve">Nikolai </w:t>
+      </w:r>
+      <w:proofErr w:type="spellStart"/>
+      <w:r>
+        <w:rPr>
+          <w:b/>
+          <w:u w:val="single"/>
+        </w:rPr>
+        <w:t>Vorobiev</w:t>
+      </w:r>
+      <w:proofErr w:type="spellEnd"/>
+    </w:p>
+    <w:p>
+      <w:r>
+        <w:t>As a User, I want to change my passwo</w:t>
+      </w:r>
+      <w:r>
+        <w:t>rd, so I can secure my account.</w:t>
+      </w:r>
+    </w:p>
+    <w:p>
+      <w:r>
+        <w:t>Tasks:</w:t>
+      </w:r>
+    </w:p>
+    <w:p>
+      <w:r>
+        <w:tab/>
+        <w:t>* Create a new page where the user can change his password</w:t>
+      </w:r>
+    </w:p>
+    <w:p>
+      <w:r>
+        <w:tab/>
+        <w:t>* Prompt the user for email, old password, and new password</w:t>
+      </w:r>
+    </w:p>
+    <w:p>
+      <w:r>
+        <w:tab/>
+        <w:t>* Check database that the given email is valid and the old password matches</w:t>
+      </w:r>
+    </w:p>
+    <w:p>
+      <w:r>
+        <w:tab/>
+        <w:t>* Update the password in the database</w:t>
+      </w:r>
+    </w:p>
+    <w:p>
+      <w:r>
+        <w:tab/>
+        <w:t>* Redirect to the</w:t>
+      </w:r>
+      <w:r>
+        <w:t xml:space="preserve"> main screen of the application</w:t>
+      </w:r>
+    </w:p>
+    <w:p>
+      <w:r>
+        <w:t>Acceptance Scenarios:</w:t>
+      </w:r>
+    </w:p>
+    <w:p>
+      <w:r>
+        <w:tab/>
+        <w:t>* Given the form is valid and complete, when the change password button is pressed, then the password is updated and returns to the main screen</w:t>
+      </w:r>
+    </w:p>
+    <w:p>
+      <w:r>
+        <w:tab/>
+        <w:t>* Given the form is not complete, when the change password button is pressed, then prompt the user to fill in the missing information</w:t>
+      </w:r>
+    </w:p>
+    <w:p>
+      <w:r>
+        <w:tab/>
+        <w:t>*Given any state of the form, when the cancel button is pressed, then the user returns to the main screen</w:t>
+      </w:r>
+    </w:p>
+    <w:p>
+      <w:r>
+        <w:tab/>
+        <w:t>*Given the user enters an invalid email, when the change password button is pressed, then notify the user he entered an incorrect email and let him try again.</w:t>
+      </w:r>
+    </w:p>
+    <w:p>
+      <w:r>
+        <w:tab/>
+        <w:t>*Given the user enters an invalid password, when the change password button is pressed, then notify the user the password is invalid and let him try again.</w:t>
       </w:r>
     </w:p>
     <w:sectPr>
@@ -874,6 +940,18 @@
       <w:shd w:val="clear" w:color="auto" w:fill="E6E6E6"/>
     </w:rPr>
   </w:style>
+  <w:style w:type="character" w:styleId="FollowedHyperlink">
+    <w:name w:val="FollowedHyperlink"/>
+    <w:basedOn w:val="DefaultParagraphFont"/>
+    <w:uiPriority w:val="99"/>
+    <w:semiHidden/>
+    <w:unhideWhenUsed/>
+    <w:rsid w:val="002F72DB"/>
+    <w:rPr>
+      <w:color w:val="954F72" w:themeColor="followedHyperlink"/>
+      <w:u w:val="single"/>
+    </w:rPr>
+  </w:style>
 </w:styles>
 </file>
 

</xml_diff>

<commit_message>
Final copies of the document
</commit_message>
<xml_diff>
--- a/brodents_user_stories.docx
+++ b/brodents_user_stories.docx
@@ -13,8 +13,6 @@
           </w:rPr>
           <w:t>https://g</w:t>
         </w:r>
-        <w:bookmarkStart w:id="0" w:name="_GoBack"/>
-        <w:bookmarkEnd w:id="0"/>
         <w:r>
           <w:rPr>
             <w:rStyle w:val="Hyperlink"/>
@@ -29,6 +27,85 @@
       </w:r>
     </w:p>
     <w:p>
+      <w:r>
+        <w:t xml:space="preserve">1) As a User, I want to login to the system, so that I can use the app. (Benjamin </w:t>
+      </w:r>
+      <w:proofErr w:type="spellStart"/>
+      <w:r>
+        <w:t>Yarmowich</w:t>
+      </w:r>
+      <w:proofErr w:type="spellEnd"/>
+      <w:r>
+        <w:t>)</w:t>
+      </w:r>
+    </w:p>
+    <w:p>
+      <w:r>
+        <w:t>2) As a User, I want to Register for an account, so that I can start reporting rats. (</w:t>
+      </w:r>
+      <w:proofErr w:type="spellStart"/>
+      <w:r>
+        <w:t>Rikesh</w:t>
+      </w:r>
+      <w:proofErr w:type="spellEnd"/>
+      <w:r>
+        <w:t>)</w:t>
+      </w:r>
+    </w:p>
+    <w:p>
+      <w:r>
+        <w:t>3) As User, I want to see a map of rat sightings, so I can determine where the most rats are found.</w:t>
+      </w:r>
+    </w:p>
+    <w:p>
+      <w:r>
+        <w:t>4) As the App, I need to access the stored information, so that I can retrieve User and Report information. (Ben T.)</w:t>
+      </w:r>
+    </w:p>
+    <w:p>
+      <w:r>
+        <w:t>5) As a User, I want to see a list of rat sightings, so I know where rats are being reported.</w:t>
+      </w:r>
+    </w:p>
+    <w:p>
+      <w:r>
+        <w:t>6) As a User, I want to report a rat, so city officials can address the issue.</w:t>
+      </w:r>
+    </w:p>
+    <w:p>
+      <w:r>
+        <w:t>7) As a User, I want to logout, so that someone else can use the app. (Austin)</w:t>
+      </w:r>
+    </w:p>
+    <w:p>
+      <w:r>
+        <w:t>8) As a User, I want to change my password, so I can secure my account.</w:t>
+      </w:r>
+      <w:r>
+        <w:t xml:space="preserve"> (Nik</w:t>
+      </w:r>
+      <w:bookmarkStart w:id="0" w:name="_GoBack"/>
+      <w:bookmarkEnd w:id="0"/>
+      <w:r>
+        <w:t>olai)</w:t>
+      </w:r>
+    </w:p>
+    <w:p>
+      <w:r>
+        <w:t>9) As a City Official, I want comprehensive report of rat sightings, so I can identify the worst areas.</w:t>
+      </w:r>
+    </w:p>
+    <w:p>
+      <w:r>
+        <w:t>10) As a User, I want to refresh sighting reports, so I can see the most up-to-date info.</w:t>
+      </w:r>
+    </w:p>
+    <w:p>
+      <w:r>
+        <w:t>Individual Elaborations:</w:t>
+      </w:r>
+    </w:p>
+    <w:p>
       <w:pPr>
         <w:rPr>
           <w:b/>
@@ -109,6 +186,7 @@
     </w:p>
     <w:p>
       <w:r>
+        <w:lastRenderedPageBreak/>
         <w:t xml:space="preserve">    * Given the User enters 3 or more wrong username and password combination the User will be prompted to recover password and enter their email address or try again</w:t>
       </w:r>
     </w:p>
@@ -170,7 +248,6 @@
     <w:p/>
     <w:p>
       <w:r>
-        <w:lastRenderedPageBreak/>
         <w:t>Acceptance Scenarios:</w:t>
       </w:r>
     </w:p>
@@ -269,6 +346,7 @@
     </w:p>
     <w:p>
       <w:r>
+        <w:lastRenderedPageBreak/>
         <w:t xml:space="preserve">    * Send credentials server-side if username not found.</w:t>
       </w:r>
     </w:p>
@@ -319,7 +397,6 @@
     </w:p>
     <w:p>
       <w:r>
-        <w:lastRenderedPageBreak/>
         <w:t xml:space="preserve">    * Given the user enters an invalid password, when the form is submitted, stay on the form and notify the user of password requirements.</w:t>
       </w:r>
     </w:p>
@@ -428,6 +505,7 @@
     </w:p>
     <w:p>
       <w:r>
+        <w:lastRenderedPageBreak/>
         <w:tab/>
         <w:t>* Check database that the given email is valid and the old password matches</w:t>
       </w:r>

</xml_diff>